<commit_message>
zprovozněný trigger, výpis hlášek do log message
</commit_message>
<xml_diff>
--- a/CVUT kit com spec.docx
+++ b/CVUT kit com spec.docx
@@ -3459,17 +3459,8 @@
                 <w:sz w:val="18"/>
                 <w:szCs w:val="18"/>
               </w:rPr>
-              <w:t xml:space="preserve">(4 bytes) y = </w:t>
-            </w:r>
-            <w:proofErr w:type="spellStart"/>
-            <w:r>
-              <w:rPr>
-                <w:sz w:val="18"/>
-                <w:szCs w:val="18"/>
-              </w:rPr>
-              <w:t>k×x+q</w:t>
-            </w:r>
-            <w:proofErr w:type="spellEnd"/>
+              <w:t>(4 bytes) y = k×x+q</w:t>
+            </w:r>
           </w:p>
         </w:tc>
       </w:tr>
@@ -8001,7 +7992,14 @@
                 <w:sz w:val="18"/>
                 <w:szCs w:val="18"/>
               </w:rPr>
-              <w:t>Trigger from client</w:t>
+              <w:t>Forse trigger</w:t>
+            </w:r>
+            <w:r>
+              <w:rPr>
+                <w:sz w:val="18"/>
+                <w:szCs w:val="18"/>
+              </w:rPr>
+              <w:t xml:space="preserve"> (from client)</w:t>
             </w:r>
           </w:p>
         </w:tc>
@@ -14047,14 +14045,7 @@
                 <w:sz w:val="18"/>
                 <w:szCs w:val="18"/>
               </w:rPr>
-              <w:t xml:space="preserve">. Timeout 2x </w:t>
-            </w:r>
-            <w:r>
-              <w:rPr>
-                <w:sz w:val="18"/>
-                <w:szCs w:val="18"/>
-              </w:rPr>
-              <w:t>=&gt; ERR timeout</w:t>
+              <w:t>. Timeout 2x =&gt; ERR timeout</w:t>
             </w:r>
           </w:p>
         </w:tc>
@@ -14307,53 +14298,12 @@
                 <w:bCs/>
               </w:rPr>
             </w:pPr>
-            <w:proofErr w:type="spellStart"/>
             <w:r>
               <w:rPr>
                 <w:b/>
                 <w:bCs/>
               </w:rPr>
-              <w:t>Adresa</w:t>
-            </w:r>
-            <w:proofErr w:type="spellEnd"/>
-            <w:r>
-              <w:rPr>
-                <w:b/>
-                <w:bCs/>
-              </w:rPr>
-              <w:t xml:space="preserve"> </w:t>
-            </w:r>
-            <w:proofErr w:type="spellStart"/>
-            <w:r>
-              <w:rPr>
-                <w:b/>
-                <w:bCs/>
-              </w:rPr>
-              <w:t>generátoru</w:t>
-            </w:r>
-            <w:proofErr w:type="spellEnd"/>
-            <w:r>
-              <w:rPr>
-                <w:b/>
-                <w:bCs/>
-              </w:rPr>
-              <w:t xml:space="preserve"> </w:t>
-            </w:r>
-            <w:proofErr w:type="spellStart"/>
-            <w:r>
-              <w:rPr>
-                <w:b/>
-                <w:bCs/>
-              </w:rPr>
-              <w:t>taxtové</w:t>
-            </w:r>
-            <w:proofErr w:type="spellEnd"/>
-            <w:r>
-              <w:rPr>
-                <w:b/>
-                <w:bCs/>
-              </w:rPr>
-              <w:t xml:space="preserve"> pole</w:t>
+              <w:t>Adresa generátoru taxtové pole</w:t>
             </w:r>
           </w:p>
         </w:tc>
@@ -14412,31 +14362,13 @@
                 <w:bCs/>
               </w:rPr>
             </w:pPr>
-            <w:proofErr w:type="spellStart"/>
             <w:r>
               <w:rPr>
                 <w:b/>
                 <w:bCs/>
               </w:rPr>
-              <w:t>Systémové</w:t>
-            </w:r>
-            <w:proofErr w:type="spellEnd"/>
-            <w:r>
-              <w:rPr>
-                <w:b/>
-                <w:bCs/>
-              </w:rPr>
-              <w:t xml:space="preserve"> </w:t>
-            </w:r>
-            <w:proofErr w:type="spellStart"/>
-            <w:r>
-              <w:rPr>
-                <w:b/>
-                <w:bCs/>
-              </w:rPr>
-              <w:t>zprávy</w:t>
-            </w:r>
-            <w:proofErr w:type="spellEnd"/>
+              <w:t>Systémové zprávy</w:t>
+            </w:r>
           </w:p>
         </w:tc>
       </w:tr>
@@ -14456,7 +14388,6 @@
                 <w:bCs/>
               </w:rPr>
             </w:pPr>
-            <w:proofErr w:type="spellStart"/>
             <w:r>
               <w:rPr>
                 <w:b/>
@@ -14465,7 +14396,6 @@
               <w:lastRenderedPageBreak/>
               <w:t>Potvrdit</w:t>
             </w:r>
-            <w:proofErr w:type="spellEnd"/>
           </w:p>
         </w:tc>
         <w:tc>
@@ -14480,100 +14410,34 @@
                 <w:bCs/>
               </w:rPr>
             </w:pPr>
-            <w:proofErr w:type="spellStart"/>
             <w:r>
               <w:rPr>
                 <w:b/>
                 <w:bCs/>
               </w:rPr>
-              <w:t>Registrer</w:t>
-            </w:r>
-            <w:proofErr w:type="spellEnd"/>
-            <w:r>
+              <w:t>Registrer receiver textové pole</w:t>
+            </w:r>
+          </w:p>
+        </w:tc>
+        <w:tc>
+          <w:tcPr>
+            <w:tcW w:w="2254" w:type="dxa"/>
+            <w:gridSpan w:val="2"/>
+          </w:tcPr>
+          <w:p>
+            <w:pPr>
               <w:rPr>
                 <w:b/>
                 <w:bCs/>
               </w:rPr>
-              <w:t xml:space="preserve"> receiver </w:t>
-            </w:r>
-            <w:proofErr w:type="spellStart"/>
+            </w:pPr>
             <w:r>
               <w:rPr>
                 <w:b/>
                 <w:bCs/>
               </w:rPr>
-              <w:t>textové</w:t>
-            </w:r>
-            <w:proofErr w:type="spellEnd"/>
-            <w:r>
-              <w:rPr>
-                <w:b/>
-                <w:bCs/>
-              </w:rPr>
-              <w:t xml:space="preserve"> pole</w:t>
-            </w:r>
-          </w:p>
-        </w:tc>
-        <w:tc>
-          <w:tcPr>
-            <w:tcW w:w="2254" w:type="dxa"/>
-            <w:gridSpan w:val="2"/>
-          </w:tcPr>
-          <w:p>
-            <w:pPr>
-              <w:rPr>
-                <w:b/>
-                <w:bCs/>
-              </w:rPr>
-            </w:pPr>
-            <w:r>
-              <w:rPr>
-                <w:b/>
-                <w:bCs/>
-              </w:rPr>
-              <w:t xml:space="preserve">Výpis </w:t>
-            </w:r>
-            <w:proofErr w:type="spellStart"/>
-            <w:r>
-              <w:rPr>
-                <w:b/>
-                <w:bCs/>
-              </w:rPr>
-              <w:t>cesty</w:t>
-            </w:r>
-            <w:proofErr w:type="spellEnd"/>
-            <w:r>
-              <w:rPr>
-                <w:b/>
-                <w:bCs/>
-              </w:rPr>
-              <w:t xml:space="preserve"> </w:t>
-            </w:r>
-            <w:proofErr w:type="spellStart"/>
-            <w:r>
-              <w:rPr>
-                <w:b/>
-                <w:bCs/>
-              </w:rPr>
-              <w:t>kam</w:t>
-            </w:r>
-            <w:proofErr w:type="spellEnd"/>
-            <w:r>
-              <w:rPr>
-                <w:b/>
-                <w:bCs/>
-              </w:rPr>
-              <w:t xml:space="preserve"> </w:t>
-            </w:r>
-            <w:proofErr w:type="spellStart"/>
-            <w:r>
-              <w:rPr>
-                <w:b/>
-                <w:bCs/>
-              </w:rPr>
-              <w:t>ukládám</w:t>
-            </w:r>
-            <w:proofErr w:type="spellEnd"/>
+              <w:t>Výpis cesty kam ukládám</w:t>
+            </w:r>
           </w:p>
         </w:tc>
         <w:tc>
@@ -14608,53 +14472,12 @@
                 <w:bCs/>
               </w:rPr>
             </w:pPr>
-            <w:proofErr w:type="spellStart"/>
             <w:r>
               <w:rPr>
                 <w:b/>
                 <w:bCs/>
               </w:rPr>
-              <w:t>Adresa</w:t>
-            </w:r>
-            <w:proofErr w:type="spellEnd"/>
-            <w:r>
-              <w:rPr>
-                <w:b/>
-                <w:bCs/>
-              </w:rPr>
-              <w:t xml:space="preserve"> </w:t>
-            </w:r>
-            <w:proofErr w:type="spellStart"/>
-            <w:r>
-              <w:rPr>
-                <w:b/>
-                <w:bCs/>
-              </w:rPr>
-              <w:t>klienta</w:t>
-            </w:r>
-            <w:proofErr w:type="spellEnd"/>
-            <w:r>
-              <w:rPr>
-                <w:b/>
-                <w:bCs/>
-              </w:rPr>
-              <w:t xml:space="preserve"> </w:t>
-            </w:r>
-            <w:proofErr w:type="spellStart"/>
-            <w:r>
-              <w:rPr>
-                <w:b/>
-                <w:bCs/>
-              </w:rPr>
-              <w:t>textové</w:t>
-            </w:r>
-            <w:proofErr w:type="spellEnd"/>
-            <w:r>
-              <w:rPr>
-                <w:b/>
-                <w:bCs/>
-              </w:rPr>
-              <w:t xml:space="preserve"> pole</w:t>
+              <w:t>Adresa klienta textové pole</w:t>
             </w:r>
           </w:p>
         </w:tc>
@@ -14732,7 +14555,6 @@
                 <w:bCs/>
               </w:rPr>
             </w:pPr>
-            <w:proofErr w:type="spellStart"/>
             <w:r>
               <w:rPr>
                 <w:b/>
@@ -14740,7 +14562,6 @@
               </w:rPr>
               <w:t>Potvrdit</w:t>
             </w:r>
-            <w:proofErr w:type="spellEnd"/>
           </w:p>
         </w:tc>
         <w:tc>
@@ -14760,23 +14581,7 @@
                 <w:b/>
                 <w:bCs/>
               </w:rPr>
-              <w:t xml:space="preserve">Remove receiver </w:t>
-            </w:r>
-            <w:proofErr w:type="spellStart"/>
-            <w:r>
-              <w:rPr>
-                <w:b/>
-                <w:bCs/>
-              </w:rPr>
-              <w:t>textové</w:t>
-            </w:r>
-            <w:proofErr w:type="spellEnd"/>
-            <w:r>
-              <w:rPr>
-                <w:b/>
-                <w:bCs/>
-              </w:rPr>
-              <w:t xml:space="preserve"> pole</w:t>
+              <w:t>Remove receiver textové pole</w:t>
             </w:r>
           </w:p>
         </w:tc>

</xml_diff>